<commit_message>
Se agrego la historia de caperucita al spinoff
</commit_message>
<xml_diff>
--- a/Historia.docx
+++ b/Historia.docx
@@ -10,6 +10,915 @@
     <w:p>
       <w:r>
         <w:t>Autor: Alejandro Flores.</w:t>
+      </w:r>
+    </w:p>
+    <w:p>
+      <w:pPr>
+        <w:jc w:val="center"/>
+        <w:rPr>
+          <w:b/>
+          <w:bCs/>
+          <w:sz w:val="32"/>
+          <w:szCs w:val="32"/>
+        </w:rPr>
+      </w:pPr>
+      <w:r>
+        <w:rPr>
+          <w:b/>
+          <w:bCs/>
+          <w:sz w:val="32"/>
+          <w:szCs w:val="32"/>
+        </w:rPr>
+        <w:t>“Caperucita Roja”</w:t>
+      </w:r>
+    </w:p>
+    <w:p>
+      <w:pPr>
+        <w:spacing w:line="240" w:lineRule="auto"/>
+        <w:ind w:left="708" w:hanging="708"/>
+        <w:rPr>
+          <w:rFonts w:ascii="Times New Roman" w:hAnsi="Times New Roman" w:cs="Times New Roman"/>
+          <w:sz w:val="24"/>
+          <w:szCs w:val="24"/>
+        </w:rPr>
+      </w:pPr>
+      <w:r>
+        <w:rPr>
+          <w:rFonts w:ascii="Times New Roman" w:hAnsi="Times New Roman" w:cs="Times New Roman"/>
+          <w:sz w:val="24"/>
+          <w:szCs w:val="24"/>
+        </w:rPr>
+        <w:t>Érase una vez una niñita que lucía una hermosa capa de color rojo. Como la niña la usaba muy a menudo, todos la llamaban Caperucita Roja.</w:t>
+      </w:r>
+    </w:p>
+    <w:p>
+      <w:pPr>
+        <w:spacing w:line="240" w:lineRule="auto"/>
+        <w:ind w:left="708" w:hanging="708"/>
+        <w:rPr>
+          <w:rFonts w:ascii="Times New Roman" w:hAnsi="Times New Roman" w:cs="Times New Roman"/>
+          <w:sz w:val="24"/>
+          <w:szCs w:val="24"/>
+        </w:rPr>
+      </w:pPr>
+    </w:p>
+    <w:p>
+      <w:pPr>
+        <w:spacing w:line="240" w:lineRule="auto"/>
+        <w:ind w:left="708" w:hanging="708"/>
+        <w:rPr>
+          <w:rFonts w:ascii="Times New Roman" w:hAnsi="Times New Roman" w:cs="Times New Roman"/>
+          <w:sz w:val="24"/>
+          <w:szCs w:val="24"/>
+        </w:rPr>
+      </w:pPr>
+      <w:r>
+        <w:rPr>
+          <w:rFonts w:ascii="Times New Roman" w:hAnsi="Times New Roman" w:cs="Times New Roman"/>
+          <w:sz w:val="24"/>
+          <w:szCs w:val="24"/>
+        </w:rPr>
+        <w:t>Un día, la mamá de Caperucita Roja la llamó y le dijo:</w:t>
+      </w:r>
+    </w:p>
+    <w:p>
+      <w:pPr>
+        <w:spacing w:line="240" w:lineRule="auto"/>
+        <w:ind w:left="708" w:hanging="708"/>
+        <w:rPr>
+          <w:rFonts w:ascii="Times New Roman" w:hAnsi="Times New Roman" w:cs="Times New Roman"/>
+          <w:sz w:val="24"/>
+          <w:szCs w:val="24"/>
+        </w:rPr>
+      </w:pPr>
+    </w:p>
+    <w:p>
+      <w:pPr>
+        <w:spacing w:line="240" w:lineRule="auto"/>
+        <w:ind w:left="708" w:hanging="708"/>
+        <w:rPr>
+          <w:rFonts w:ascii="Times New Roman" w:hAnsi="Times New Roman" w:cs="Times New Roman"/>
+          <w:sz w:val="24"/>
+          <w:szCs w:val="24"/>
+        </w:rPr>
+      </w:pPr>
+      <w:r>
+        <w:rPr>
+          <w:rFonts w:ascii="Times New Roman" w:hAnsi="Times New Roman" w:cs="Times New Roman"/>
+          <w:sz w:val="24"/>
+          <w:szCs w:val="24"/>
+        </w:rPr>
+        <w:t>—Abuelita no se siente muy bien, he horneado unas galleticas y quiero que tú se las lleves.</w:t>
+      </w:r>
+    </w:p>
+    <w:p>
+      <w:pPr>
+        <w:spacing w:line="240" w:lineRule="auto"/>
+        <w:ind w:left="708" w:hanging="708"/>
+        <w:rPr>
+          <w:rFonts w:ascii="Times New Roman" w:hAnsi="Times New Roman" w:cs="Times New Roman"/>
+          <w:sz w:val="24"/>
+          <w:szCs w:val="24"/>
+        </w:rPr>
+      </w:pPr>
+    </w:p>
+    <w:p>
+      <w:pPr>
+        <w:spacing w:line="240" w:lineRule="auto"/>
+        <w:ind w:left="708" w:hanging="708"/>
+        <w:rPr>
+          <w:rFonts w:ascii="Times New Roman" w:hAnsi="Times New Roman" w:cs="Times New Roman"/>
+          <w:sz w:val="24"/>
+          <w:szCs w:val="24"/>
+        </w:rPr>
+      </w:pPr>
+      <w:r>
+        <w:rPr>
+          <w:rFonts w:ascii="Times New Roman" w:hAnsi="Times New Roman" w:cs="Times New Roman"/>
+          <w:sz w:val="24"/>
+          <w:szCs w:val="24"/>
+        </w:rPr>
+        <w:t>—Claro que sí —respondió Caperucita Roja, poniéndose su capa y llenando su canasta de galleticas recién horneadas.</w:t>
+      </w:r>
+    </w:p>
+    <w:p>
+      <w:pPr>
+        <w:spacing w:line="240" w:lineRule="auto"/>
+        <w:ind w:left="708" w:hanging="708"/>
+        <w:rPr>
+          <w:rFonts w:ascii="Times New Roman" w:hAnsi="Times New Roman" w:cs="Times New Roman"/>
+          <w:sz w:val="24"/>
+          <w:szCs w:val="24"/>
+        </w:rPr>
+      </w:pPr>
+    </w:p>
+    <w:p>
+      <w:pPr>
+        <w:spacing w:line="240" w:lineRule="auto"/>
+        <w:ind w:left="708" w:hanging="708"/>
+        <w:rPr>
+          <w:rFonts w:ascii="Times New Roman" w:hAnsi="Times New Roman" w:cs="Times New Roman"/>
+          <w:sz w:val="24"/>
+          <w:szCs w:val="24"/>
+        </w:rPr>
+      </w:pPr>
+      <w:r>
+        <w:rPr>
+          <w:rFonts w:ascii="Times New Roman" w:hAnsi="Times New Roman" w:cs="Times New Roman"/>
+          <w:sz w:val="24"/>
+          <w:szCs w:val="24"/>
+        </w:rPr>
+        <w:t>Antes de salir, su mamá le dijo:</w:t>
+      </w:r>
+    </w:p>
+    <w:p>
+      <w:pPr>
+        <w:spacing w:line="240" w:lineRule="auto"/>
+        <w:ind w:left="708" w:hanging="708"/>
+        <w:rPr>
+          <w:rFonts w:ascii="Times New Roman" w:hAnsi="Times New Roman" w:cs="Times New Roman"/>
+          <w:sz w:val="24"/>
+          <w:szCs w:val="24"/>
+        </w:rPr>
+      </w:pPr>
+    </w:p>
+    <w:p>
+      <w:pPr>
+        <w:spacing w:line="240" w:lineRule="auto"/>
+        <w:ind w:left="708" w:hanging="708"/>
+        <w:rPr>
+          <w:rFonts w:ascii="Times New Roman" w:hAnsi="Times New Roman" w:cs="Times New Roman"/>
+          <w:sz w:val="24"/>
+          <w:szCs w:val="24"/>
+        </w:rPr>
+      </w:pPr>
+      <w:r>
+        <w:rPr>
+          <w:rFonts w:ascii="Times New Roman" w:hAnsi="Times New Roman" w:cs="Times New Roman"/>
+          <w:sz w:val="24"/>
+          <w:szCs w:val="24"/>
+        </w:rPr>
+        <w:t>— Escúchame muy bien, quédate en el camino y nunca hables con extraños.</w:t>
+      </w:r>
+    </w:p>
+    <w:p>
+      <w:pPr>
+        <w:spacing w:line="240" w:lineRule="auto"/>
+        <w:ind w:left="708" w:hanging="708"/>
+        <w:rPr>
+          <w:rFonts w:ascii="Times New Roman" w:hAnsi="Times New Roman" w:cs="Times New Roman"/>
+          <w:sz w:val="24"/>
+          <w:szCs w:val="24"/>
+        </w:rPr>
+      </w:pPr>
+    </w:p>
+    <w:p>
+      <w:pPr>
+        <w:spacing w:line="240" w:lineRule="auto"/>
+        <w:ind w:left="708" w:hanging="708"/>
+        <w:rPr>
+          <w:rFonts w:ascii="Times New Roman" w:hAnsi="Times New Roman" w:cs="Times New Roman"/>
+          <w:sz w:val="24"/>
+          <w:szCs w:val="24"/>
+        </w:rPr>
+      </w:pPr>
+      <w:r>
+        <w:rPr>
+          <w:rFonts w:ascii="Times New Roman" w:hAnsi="Times New Roman" w:cs="Times New Roman"/>
+          <w:sz w:val="24"/>
+          <w:szCs w:val="24"/>
+        </w:rPr>
+        <w:t>—Yo sé mamá —respondió Caperucita Roja y salió inmediatamente hacia la casa de la abuelita.</w:t>
+      </w:r>
+    </w:p>
+    <w:p>
+      <w:pPr>
+        <w:spacing w:line="240" w:lineRule="auto"/>
+        <w:ind w:left="708" w:hanging="708"/>
+        <w:rPr>
+          <w:rFonts w:ascii="Times New Roman" w:hAnsi="Times New Roman" w:cs="Times New Roman"/>
+          <w:sz w:val="24"/>
+          <w:szCs w:val="24"/>
+        </w:rPr>
+      </w:pPr>
+    </w:p>
+    <w:p>
+      <w:pPr>
+        <w:spacing w:line="240" w:lineRule="auto"/>
+        <w:ind w:left="708" w:hanging="708"/>
+        <w:rPr>
+          <w:rFonts w:ascii="Times New Roman" w:hAnsi="Times New Roman" w:cs="Times New Roman"/>
+          <w:sz w:val="24"/>
+          <w:szCs w:val="24"/>
+        </w:rPr>
+      </w:pPr>
+      <w:r>
+        <w:rPr>
+          <w:rFonts w:ascii="Times New Roman" w:hAnsi="Times New Roman" w:cs="Times New Roman"/>
+          <w:sz w:val="24"/>
+          <w:szCs w:val="24"/>
+        </w:rPr>
+        <w:t>Para llegar a casa de la abuelita, Caperucita debía atravesar un camino a lo largo del espeso bosque. En el camino, se encontró con el lobo.</w:t>
+      </w:r>
+    </w:p>
+    <w:p>
+      <w:pPr>
+        <w:spacing w:line="240" w:lineRule="auto"/>
+        <w:ind w:left="708" w:hanging="708"/>
+        <w:rPr>
+          <w:rFonts w:ascii="Times New Roman" w:hAnsi="Times New Roman" w:cs="Times New Roman"/>
+          <w:sz w:val="24"/>
+          <w:szCs w:val="24"/>
+        </w:rPr>
+      </w:pPr>
+    </w:p>
+    <w:p>
+      <w:pPr>
+        <w:spacing w:line="240" w:lineRule="auto"/>
+        <w:ind w:left="708" w:hanging="708"/>
+        <w:rPr>
+          <w:rFonts w:ascii="Times New Roman" w:hAnsi="Times New Roman" w:cs="Times New Roman"/>
+          <w:sz w:val="24"/>
+          <w:szCs w:val="24"/>
+        </w:rPr>
+      </w:pPr>
+      <w:r>
+        <w:rPr>
+          <w:rFonts w:ascii="Times New Roman" w:hAnsi="Times New Roman" w:cs="Times New Roman"/>
+          <w:sz w:val="24"/>
+          <w:szCs w:val="24"/>
+        </w:rPr>
+        <w:t>—Hola niñita, ¿hacia dónde te diriges en este maravilloso día? —preguntó el lobo.</w:t>
+      </w:r>
+    </w:p>
+    <w:p>
+      <w:pPr>
+        <w:spacing w:line="240" w:lineRule="auto"/>
+        <w:ind w:left="708" w:hanging="708"/>
+        <w:rPr>
+          <w:rFonts w:ascii="Times New Roman" w:hAnsi="Times New Roman" w:cs="Times New Roman"/>
+          <w:sz w:val="24"/>
+          <w:szCs w:val="24"/>
+        </w:rPr>
+      </w:pPr>
+    </w:p>
+    <w:p>
+      <w:pPr>
+        <w:spacing w:line="240" w:lineRule="auto"/>
+        <w:ind w:left="708" w:hanging="708"/>
+        <w:rPr>
+          <w:rFonts w:ascii="Times New Roman" w:hAnsi="Times New Roman" w:cs="Times New Roman"/>
+          <w:sz w:val="24"/>
+          <w:szCs w:val="24"/>
+        </w:rPr>
+      </w:pPr>
+      <w:r>
+        <w:rPr>
+          <w:rFonts w:ascii="Times New Roman" w:hAnsi="Times New Roman" w:cs="Times New Roman"/>
+          <w:sz w:val="24"/>
+          <w:szCs w:val="24"/>
+        </w:rPr>
+        <w:t>Caperucita Roja recordó que su mamá le había advertido no hablar con extraños, pero el lobo lucía muy elegante, además era muy amigable y educado.</w:t>
+      </w:r>
+    </w:p>
+    <w:p>
+      <w:pPr>
+        <w:spacing w:line="240" w:lineRule="auto"/>
+        <w:ind w:left="708" w:hanging="708"/>
+        <w:rPr>
+          <w:rFonts w:ascii="Times New Roman" w:hAnsi="Times New Roman" w:cs="Times New Roman"/>
+          <w:sz w:val="24"/>
+          <w:szCs w:val="24"/>
+        </w:rPr>
+      </w:pPr>
+    </w:p>
+    <w:p>
+      <w:pPr>
+        <w:spacing w:line="240" w:lineRule="auto"/>
+        <w:ind w:left="708" w:hanging="708"/>
+        <w:rPr>
+          <w:rFonts w:ascii="Times New Roman" w:hAnsi="Times New Roman" w:cs="Times New Roman"/>
+          <w:sz w:val="24"/>
+          <w:szCs w:val="24"/>
+        </w:rPr>
+      </w:pPr>
+      <w:r>
+        <w:rPr>
+          <w:rFonts w:ascii="Times New Roman" w:hAnsi="Times New Roman" w:cs="Times New Roman"/>
+          <w:sz w:val="24"/>
+          <w:szCs w:val="24"/>
+        </w:rPr>
+        <w:t>—Voy a la casa de abuelita, señor lobo —respondió la niña—. Ella se encuentra enferma y voy a llevarle estas galleticas para animarla un poco.</w:t>
+      </w:r>
+    </w:p>
+    <w:p>
+      <w:pPr>
+        <w:spacing w:line="240" w:lineRule="auto"/>
+        <w:ind w:left="708" w:hanging="708"/>
+        <w:rPr>
+          <w:rFonts w:ascii="Times New Roman" w:hAnsi="Times New Roman" w:cs="Times New Roman"/>
+          <w:sz w:val="24"/>
+          <w:szCs w:val="24"/>
+        </w:rPr>
+      </w:pPr>
+    </w:p>
+    <w:p>
+      <w:pPr>
+        <w:spacing w:line="240" w:lineRule="auto"/>
+        <w:ind w:left="708" w:hanging="708"/>
+        <w:rPr>
+          <w:rFonts w:ascii="Times New Roman" w:hAnsi="Times New Roman" w:cs="Times New Roman"/>
+          <w:sz w:val="24"/>
+          <w:szCs w:val="24"/>
+        </w:rPr>
+      </w:pPr>
+      <w:r>
+        <w:rPr>
+          <w:rFonts w:ascii="Times New Roman" w:hAnsi="Times New Roman" w:cs="Times New Roman"/>
+          <w:sz w:val="24"/>
+          <w:szCs w:val="24"/>
+        </w:rPr>
+        <w:t>—¡Qué buena niña eres! —exclamó el lobo. —¿Qué tan lejos tienes que ir?</w:t>
+      </w:r>
+    </w:p>
+    <w:p>
+      <w:pPr>
+        <w:spacing w:line="240" w:lineRule="auto"/>
+        <w:ind w:left="708" w:hanging="708"/>
+        <w:rPr>
+          <w:rFonts w:ascii="Times New Roman" w:hAnsi="Times New Roman" w:cs="Times New Roman"/>
+          <w:sz w:val="24"/>
+          <w:szCs w:val="24"/>
+        </w:rPr>
+      </w:pPr>
+    </w:p>
+    <w:p>
+      <w:pPr>
+        <w:spacing w:line="240" w:lineRule="auto"/>
+        <w:ind w:left="708" w:hanging="708"/>
+        <w:rPr>
+          <w:rFonts w:ascii="Times New Roman" w:hAnsi="Times New Roman" w:cs="Times New Roman"/>
+          <w:sz w:val="24"/>
+          <w:szCs w:val="24"/>
+        </w:rPr>
+      </w:pPr>
+      <w:r>
+        <w:rPr>
+          <w:rFonts w:ascii="Times New Roman" w:hAnsi="Times New Roman" w:cs="Times New Roman"/>
+          <w:sz w:val="24"/>
+          <w:szCs w:val="24"/>
+        </w:rPr>
+        <w:t>—¡Oh! Debo llegar hasta el final del camino, ahí vive abuelita—dijo Caperucita con una sonrisa.</w:t>
+      </w:r>
+    </w:p>
+    <w:p>
+      <w:pPr>
+        <w:spacing w:line="240" w:lineRule="auto"/>
+        <w:ind w:left="708" w:hanging="708"/>
+        <w:rPr>
+          <w:rFonts w:ascii="Times New Roman" w:hAnsi="Times New Roman" w:cs="Times New Roman"/>
+          <w:sz w:val="24"/>
+          <w:szCs w:val="24"/>
+        </w:rPr>
+      </w:pPr>
+    </w:p>
+    <w:p>
+      <w:pPr>
+        <w:spacing w:line="240" w:lineRule="auto"/>
+        <w:ind w:left="708" w:hanging="708"/>
+        <w:rPr>
+          <w:rFonts w:ascii="Times New Roman" w:hAnsi="Times New Roman" w:cs="Times New Roman"/>
+          <w:sz w:val="24"/>
+          <w:szCs w:val="24"/>
+        </w:rPr>
+      </w:pPr>
+      <w:r>
+        <w:rPr>
+          <w:rFonts w:ascii="Times New Roman" w:hAnsi="Times New Roman" w:cs="Times New Roman"/>
+          <w:sz w:val="24"/>
+          <w:szCs w:val="24"/>
+        </w:rPr>
+        <w:t>—Te deseo un muy feliz día mi niña —respondió el lobo.</w:t>
+      </w:r>
+    </w:p>
+    <w:p>
+      <w:pPr>
+        <w:spacing w:line="240" w:lineRule="auto"/>
+        <w:ind w:left="708" w:hanging="708"/>
+        <w:rPr>
+          <w:rFonts w:ascii="Times New Roman" w:hAnsi="Times New Roman" w:cs="Times New Roman"/>
+          <w:sz w:val="24"/>
+          <w:szCs w:val="24"/>
+        </w:rPr>
+      </w:pPr>
+    </w:p>
+    <w:p>
+      <w:pPr>
+        <w:spacing w:line="240" w:lineRule="auto"/>
+        <w:ind w:left="708" w:hanging="708"/>
+        <w:rPr>
+          <w:rFonts w:ascii="Times New Roman" w:hAnsi="Times New Roman" w:cs="Times New Roman"/>
+          <w:sz w:val="24"/>
+          <w:szCs w:val="24"/>
+        </w:rPr>
+      </w:pPr>
+      <w:r>
+        <w:rPr>
+          <w:rFonts w:ascii="Times New Roman" w:hAnsi="Times New Roman" w:cs="Times New Roman"/>
+          <w:sz w:val="24"/>
+          <w:szCs w:val="24"/>
+        </w:rPr>
+        <w:t>El lobo se adentró en el bosque. Él tenía un enorme apetito y en realidad no era de confiar. Así que corrió hasta la casa de la abuela antes de que Caperucita pudiera alcanzarlo. Su plan era comerse a la abuela, a Caperucita Roja y a todas las galleticas recién horneadas.</w:t>
+      </w:r>
+    </w:p>
+    <w:p>
+      <w:pPr>
+        <w:spacing w:line="240" w:lineRule="auto"/>
+        <w:ind w:left="708" w:hanging="708"/>
+        <w:rPr>
+          <w:rFonts w:ascii="Times New Roman" w:hAnsi="Times New Roman" w:cs="Times New Roman"/>
+          <w:sz w:val="24"/>
+          <w:szCs w:val="24"/>
+        </w:rPr>
+      </w:pPr>
+    </w:p>
+    <w:p>
+      <w:pPr>
+        <w:spacing w:line="240" w:lineRule="auto"/>
+        <w:ind w:left="708" w:hanging="708"/>
+        <w:rPr>
+          <w:rFonts w:ascii="Times New Roman" w:hAnsi="Times New Roman" w:cs="Times New Roman"/>
+          <w:sz w:val="24"/>
+          <w:szCs w:val="24"/>
+        </w:rPr>
+      </w:pPr>
+      <w:r>
+        <w:rPr>
+          <w:rFonts w:ascii="Times New Roman" w:hAnsi="Times New Roman" w:cs="Times New Roman"/>
+          <w:sz w:val="24"/>
+          <w:szCs w:val="24"/>
+        </w:rPr>
+        <w:t>El lobo tocó la puerta de la abuela. Al verlo, la abuelita corrió despavorida dejando atrás su chal. El lobo tomó el chal de la viejecita y luego se puso sus lentes y su gorrito de noche. Rápidamente, se trepó en la cama de la abuelita, cubriéndose hasta la nariz con la manta. Pronto escuchó que tocaban la puerta:</w:t>
+      </w:r>
+    </w:p>
+    <w:p>
+      <w:pPr>
+        <w:spacing w:line="240" w:lineRule="auto"/>
+        <w:ind w:left="708" w:hanging="708"/>
+        <w:rPr>
+          <w:rFonts w:ascii="Times New Roman" w:hAnsi="Times New Roman" w:cs="Times New Roman"/>
+          <w:sz w:val="24"/>
+          <w:szCs w:val="24"/>
+        </w:rPr>
+      </w:pPr>
+    </w:p>
+    <w:p>
+      <w:pPr>
+        <w:spacing w:line="240" w:lineRule="auto"/>
+        <w:ind w:left="708" w:hanging="708"/>
+        <w:rPr>
+          <w:rFonts w:ascii="Times New Roman" w:hAnsi="Times New Roman" w:cs="Times New Roman"/>
+          <w:sz w:val="24"/>
+          <w:szCs w:val="24"/>
+        </w:rPr>
+      </w:pPr>
+      <w:r>
+        <w:rPr>
+          <w:rFonts w:ascii="Times New Roman" w:hAnsi="Times New Roman" w:cs="Times New Roman"/>
+          <w:sz w:val="24"/>
+          <w:szCs w:val="24"/>
+        </w:rPr>
+        <w:t>—Abuelita, soy yo, Caperucita Roja.</w:t>
+      </w:r>
+    </w:p>
+    <w:p>
+      <w:pPr>
+        <w:spacing w:line="240" w:lineRule="auto"/>
+        <w:ind w:left="708" w:hanging="708"/>
+        <w:rPr>
+          <w:rFonts w:ascii="Times New Roman" w:hAnsi="Times New Roman" w:cs="Times New Roman"/>
+          <w:sz w:val="24"/>
+          <w:szCs w:val="24"/>
+        </w:rPr>
+      </w:pPr>
+    </w:p>
+    <w:p>
+      <w:pPr>
+        <w:spacing w:line="240" w:lineRule="auto"/>
+        <w:ind w:left="708" w:hanging="708"/>
+        <w:rPr>
+          <w:rFonts w:ascii="Times New Roman" w:hAnsi="Times New Roman" w:cs="Times New Roman"/>
+          <w:sz w:val="24"/>
+          <w:szCs w:val="24"/>
+        </w:rPr>
+      </w:pPr>
+      <w:r>
+        <w:rPr>
+          <w:rFonts w:ascii="Times New Roman" w:hAnsi="Times New Roman" w:cs="Times New Roman"/>
+          <w:sz w:val="24"/>
+          <w:szCs w:val="24"/>
+        </w:rPr>
+        <w:t>Con vos disimulada, tratando de sonar como la abuelita, el lobo dijo:</w:t>
+      </w:r>
+    </w:p>
+    <w:p>
+      <w:pPr>
+        <w:spacing w:line="240" w:lineRule="auto"/>
+        <w:ind w:left="708" w:hanging="708"/>
+        <w:rPr>
+          <w:rFonts w:ascii="Times New Roman" w:hAnsi="Times New Roman" w:cs="Times New Roman"/>
+          <w:sz w:val="24"/>
+          <w:szCs w:val="24"/>
+        </w:rPr>
+      </w:pPr>
+    </w:p>
+    <w:p>
+      <w:pPr>
+        <w:spacing w:line="240" w:lineRule="auto"/>
+        <w:ind w:left="708" w:hanging="708"/>
+        <w:rPr>
+          <w:rFonts w:ascii="Times New Roman" w:hAnsi="Times New Roman" w:cs="Times New Roman"/>
+          <w:sz w:val="24"/>
+          <w:szCs w:val="24"/>
+        </w:rPr>
+      </w:pPr>
+      <w:r>
+        <w:rPr>
+          <w:rFonts w:ascii="Times New Roman" w:hAnsi="Times New Roman" w:cs="Times New Roman"/>
+          <w:sz w:val="24"/>
+          <w:szCs w:val="24"/>
+        </w:rPr>
+        <w:t>—Pasa mi niña, estoy en camita.</w:t>
+      </w:r>
+    </w:p>
+    <w:p>
+      <w:pPr>
+        <w:spacing w:line="240" w:lineRule="auto"/>
+        <w:ind w:left="708" w:hanging="708"/>
+        <w:rPr>
+          <w:rFonts w:ascii="Times New Roman" w:hAnsi="Times New Roman" w:cs="Times New Roman"/>
+          <w:sz w:val="24"/>
+          <w:szCs w:val="24"/>
+        </w:rPr>
+      </w:pPr>
+    </w:p>
+    <w:p>
+      <w:pPr>
+        <w:spacing w:line="240" w:lineRule="auto"/>
+        <w:ind w:left="708" w:hanging="708"/>
+        <w:rPr>
+          <w:rFonts w:ascii="Times New Roman" w:hAnsi="Times New Roman" w:cs="Times New Roman"/>
+          <w:sz w:val="24"/>
+          <w:szCs w:val="24"/>
+        </w:rPr>
+      </w:pPr>
+      <w:r>
+        <w:rPr>
+          <w:rFonts w:ascii="Times New Roman" w:hAnsi="Times New Roman" w:cs="Times New Roman"/>
+          <w:sz w:val="24"/>
+          <w:szCs w:val="24"/>
+        </w:rPr>
+        <w:t>Caperucita Roja pensó que su abuelita se encontraba muy enferma porque se veía muy pálida y sonaba terrible.</w:t>
+      </w:r>
+    </w:p>
+    <w:p>
+      <w:pPr>
+        <w:spacing w:line="240" w:lineRule="auto"/>
+        <w:ind w:left="708" w:hanging="708"/>
+        <w:rPr>
+          <w:rFonts w:ascii="Times New Roman" w:hAnsi="Times New Roman" w:cs="Times New Roman"/>
+          <w:sz w:val="24"/>
+          <w:szCs w:val="24"/>
+        </w:rPr>
+      </w:pPr>
+    </w:p>
+    <w:p>
+      <w:pPr>
+        <w:spacing w:line="240" w:lineRule="auto"/>
+        <w:ind w:left="708" w:hanging="708"/>
+        <w:rPr>
+          <w:rFonts w:ascii="Times New Roman" w:hAnsi="Times New Roman" w:cs="Times New Roman"/>
+          <w:sz w:val="24"/>
+          <w:szCs w:val="24"/>
+        </w:rPr>
+      </w:pPr>
+      <w:r>
+        <w:rPr>
+          <w:rFonts w:ascii="Times New Roman" w:hAnsi="Times New Roman" w:cs="Times New Roman"/>
+          <w:sz w:val="24"/>
+          <w:szCs w:val="24"/>
+        </w:rPr>
+        <w:t>—¡Abuelita, abuelita, qué ojos más grandes tienes!</w:t>
+      </w:r>
+    </w:p>
+    <w:p>
+      <w:pPr>
+        <w:spacing w:line="240" w:lineRule="auto"/>
+        <w:ind w:left="708" w:hanging="708"/>
+        <w:rPr>
+          <w:rFonts w:ascii="Times New Roman" w:hAnsi="Times New Roman" w:cs="Times New Roman"/>
+          <w:sz w:val="24"/>
+          <w:szCs w:val="24"/>
+        </w:rPr>
+      </w:pPr>
+    </w:p>
+    <w:p>
+      <w:pPr>
+        <w:spacing w:line="240" w:lineRule="auto"/>
+        <w:ind w:left="708" w:hanging="708"/>
+        <w:rPr>
+          <w:rFonts w:ascii="Times New Roman" w:hAnsi="Times New Roman" w:cs="Times New Roman"/>
+          <w:sz w:val="24"/>
+          <w:szCs w:val="24"/>
+        </w:rPr>
+      </w:pPr>
+      <w:r>
+        <w:rPr>
+          <w:rFonts w:ascii="Times New Roman" w:hAnsi="Times New Roman" w:cs="Times New Roman"/>
+          <w:sz w:val="24"/>
+          <w:szCs w:val="24"/>
+        </w:rPr>
+        <w:t>—Son para verte mejor —respondió el lobo.</w:t>
+      </w:r>
+    </w:p>
+    <w:p>
+      <w:pPr>
+        <w:spacing w:line="240" w:lineRule="auto"/>
+        <w:ind w:left="708" w:hanging="708"/>
+        <w:rPr>
+          <w:rFonts w:ascii="Times New Roman" w:hAnsi="Times New Roman" w:cs="Times New Roman"/>
+          <w:sz w:val="24"/>
+          <w:szCs w:val="24"/>
+        </w:rPr>
+      </w:pPr>
+    </w:p>
+    <w:p>
+      <w:pPr>
+        <w:spacing w:line="240" w:lineRule="auto"/>
+        <w:ind w:left="708" w:hanging="708"/>
+        <w:rPr>
+          <w:rFonts w:ascii="Times New Roman" w:hAnsi="Times New Roman" w:cs="Times New Roman"/>
+          <w:sz w:val="24"/>
+          <w:szCs w:val="24"/>
+        </w:rPr>
+      </w:pPr>
+      <w:r>
+        <w:rPr>
+          <w:rFonts w:ascii="Times New Roman" w:hAnsi="Times New Roman" w:cs="Times New Roman"/>
+          <w:sz w:val="24"/>
+          <w:szCs w:val="24"/>
+        </w:rPr>
+        <w:t>—¡Abuelita, abuelita, qué orejas más grandes tienes!</w:t>
+      </w:r>
+    </w:p>
+    <w:p>
+      <w:pPr>
+        <w:spacing w:line="240" w:lineRule="auto"/>
+        <w:ind w:left="708" w:hanging="708"/>
+        <w:rPr>
+          <w:rFonts w:ascii="Times New Roman" w:hAnsi="Times New Roman" w:cs="Times New Roman"/>
+          <w:sz w:val="24"/>
+          <w:szCs w:val="24"/>
+        </w:rPr>
+      </w:pPr>
+    </w:p>
+    <w:p>
+      <w:pPr>
+        <w:spacing w:line="240" w:lineRule="auto"/>
+        <w:ind w:left="708" w:hanging="708"/>
+        <w:rPr>
+          <w:rFonts w:ascii="Times New Roman" w:hAnsi="Times New Roman" w:cs="Times New Roman"/>
+          <w:sz w:val="24"/>
+          <w:szCs w:val="24"/>
+        </w:rPr>
+      </w:pPr>
+      <w:r>
+        <w:rPr>
+          <w:rFonts w:ascii="Times New Roman" w:hAnsi="Times New Roman" w:cs="Times New Roman"/>
+          <w:sz w:val="24"/>
+          <w:szCs w:val="24"/>
+        </w:rPr>
+        <w:t>—Son para oírte mejor —susurró el lobo.</w:t>
+      </w:r>
+    </w:p>
+    <w:p>
+      <w:pPr>
+        <w:spacing w:line="240" w:lineRule="auto"/>
+        <w:ind w:left="708" w:hanging="708"/>
+        <w:rPr>
+          <w:rFonts w:ascii="Times New Roman" w:hAnsi="Times New Roman" w:cs="Times New Roman"/>
+          <w:sz w:val="24"/>
+          <w:szCs w:val="24"/>
+        </w:rPr>
+      </w:pPr>
+    </w:p>
+    <w:p>
+      <w:pPr>
+        <w:spacing w:line="240" w:lineRule="auto"/>
+        <w:ind w:left="708" w:hanging="708"/>
+        <w:rPr>
+          <w:rFonts w:ascii="Times New Roman" w:hAnsi="Times New Roman" w:cs="Times New Roman"/>
+          <w:sz w:val="24"/>
+          <w:szCs w:val="24"/>
+        </w:rPr>
+      </w:pPr>
+      <w:r>
+        <w:rPr>
+          <w:rFonts w:ascii="Times New Roman" w:hAnsi="Times New Roman" w:cs="Times New Roman"/>
+          <w:sz w:val="24"/>
+          <w:szCs w:val="24"/>
+        </w:rPr>
+        <w:t>—¡Abuelita, abuelita, que dientes más grandes tienes!</w:t>
+      </w:r>
+    </w:p>
+    <w:p>
+      <w:pPr>
+        <w:spacing w:line="240" w:lineRule="auto"/>
+        <w:ind w:left="708" w:hanging="708"/>
+        <w:rPr>
+          <w:rFonts w:ascii="Times New Roman" w:hAnsi="Times New Roman" w:cs="Times New Roman"/>
+          <w:sz w:val="24"/>
+          <w:szCs w:val="24"/>
+        </w:rPr>
+      </w:pPr>
+    </w:p>
+    <w:p>
+      <w:pPr>
+        <w:spacing w:line="240" w:lineRule="auto"/>
+        <w:ind w:left="708" w:hanging="708"/>
+        <w:rPr>
+          <w:rFonts w:ascii="Times New Roman" w:hAnsi="Times New Roman" w:cs="Times New Roman"/>
+          <w:sz w:val="24"/>
+          <w:szCs w:val="24"/>
+        </w:rPr>
+      </w:pPr>
+      <w:r>
+        <w:rPr>
+          <w:rFonts w:ascii="Times New Roman" w:hAnsi="Times New Roman" w:cs="Times New Roman"/>
+          <w:sz w:val="24"/>
+          <w:szCs w:val="24"/>
+        </w:rPr>
+        <w:t>—¡Son para comerte mejor!</w:t>
+      </w:r>
+    </w:p>
+    <w:p>
+      <w:pPr>
+        <w:spacing w:line="240" w:lineRule="auto"/>
+        <w:ind w:left="708" w:hanging="708"/>
+        <w:rPr>
+          <w:rFonts w:ascii="Times New Roman" w:hAnsi="Times New Roman" w:cs="Times New Roman"/>
+          <w:sz w:val="24"/>
+          <w:szCs w:val="24"/>
+        </w:rPr>
+      </w:pPr>
+    </w:p>
+    <w:p>
+      <w:pPr>
+        <w:spacing w:line="240" w:lineRule="auto"/>
+        <w:ind w:left="708" w:hanging="708"/>
+        <w:rPr>
+          <w:rFonts w:ascii="Times New Roman" w:hAnsi="Times New Roman" w:cs="Times New Roman"/>
+          <w:sz w:val="24"/>
+          <w:szCs w:val="24"/>
+        </w:rPr>
+      </w:pPr>
+      <w:r>
+        <w:rPr>
+          <w:rFonts w:ascii="Times New Roman" w:hAnsi="Times New Roman" w:cs="Times New Roman"/>
+          <w:sz w:val="24"/>
+          <w:szCs w:val="24"/>
+        </w:rPr>
+        <w:t>Con estas palabras, el malvado lobo tiró su manta y saltó de la cama. Asustada, Caperucita salió corriendo hacia la puerta. Justo en ese momento, un leñador se acercó a la puerta, la cual se encontraba entreabierta. La abuelita estaba escondida detrás de él.</w:t>
+      </w:r>
+    </w:p>
+    <w:p>
+      <w:pPr>
+        <w:spacing w:line="240" w:lineRule="auto"/>
+        <w:ind w:left="708" w:hanging="708"/>
+        <w:rPr>
+          <w:rFonts w:ascii="Times New Roman" w:hAnsi="Times New Roman" w:cs="Times New Roman"/>
+          <w:sz w:val="24"/>
+          <w:szCs w:val="24"/>
+        </w:rPr>
+      </w:pPr>
+    </w:p>
+    <w:p>
+      <w:pPr>
+        <w:spacing w:line="240" w:lineRule="auto"/>
+        <w:ind w:left="708" w:hanging="708"/>
+        <w:rPr>
+          <w:rFonts w:ascii="Times New Roman" w:hAnsi="Times New Roman" w:cs="Times New Roman"/>
+          <w:sz w:val="24"/>
+          <w:szCs w:val="24"/>
+        </w:rPr>
+      </w:pPr>
+      <w:r>
+        <w:rPr>
+          <w:rFonts w:ascii="Times New Roman" w:hAnsi="Times New Roman" w:cs="Times New Roman"/>
+          <w:sz w:val="24"/>
+          <w:szCs w:val="24"/>
+        </w:rPr>
+        <w:t>Al ver al leñador, el lobo saltó por la ventana y huyó espantado para nunca ser visto.</w:t>
+      </w:r>
+    </w:p>
+    <w:p>
+      <w:pPr>
+        <w:spacing w:line="240" w:lineRule="auto"/>
+        <w:ind w:left="708" w:hanging="708"/>
+        <w:rPr>
+          <w:rFonts w:ascii="Times New Roman" w:hAnsi="Times New Roman" w:cs="Times New Roman"/>
+          <w:sz w:val="24"/>
+          <w:szCs w:val="24"/>
+        </w:rPr>
+      </w:pPr>
+    </w:p>
+    <w:p>
+      <w:pPr>
+        <w:spacing w:line="240" w:lineRule="auto"/>
+        <w:ind w:left="708" w:hanging="708"/>
+        <w:rPr>
+          <w:rFonts w:ascii="Times New Roman" w:hAnsi="Times New Roman" w:cs="Times New Roman"/>
+          <w:sz w:val="24"/>
+          <w:szCs w:val="24"/>
+        </w:rPr>
+      </w:pPr>
+      <w:r>
+        <w:rPr>
+          <w:rFonts w:ascii="Times New Roman" w:hAnsi="Times New Roman" w:cs="Times New Roman"/>
+          <w:sz w:val="24"/>
+          <w:szCs w:val="24"/>
+        </w:rPr>
+        <w:t>La abuelita y Caperucita Roja agradecieron al leñador por salvarlas del malvado lobo y todos comieron galleticas con leche. Ese día Caperucita Roja aprendió una importante lección:</w:t>
+      </w:r>
+    </w:p>
+    <w:p>
+      <w:pPr>
+        <w:spacing w:line="240" w:lineRule="auto"/>
+        <w:ind w:left="708" w:hanging="708"/>
+        <w:rPr>
+          <w:rFonts w:ascii="Times New Roman" w:hAnsi="Times New Roman" w:cs="Times New Roman"/>
+          <w:sz w:val="24"/>
+          <w:szCs w:val="24"/>
+        </w:rPr>
+      </w:pPr>
+    </w:p>
+    <w:p>
+      <w:pPr>
+        <w:spacing w:line="240" w:lineRule="auto"/>
+        <w:ind w:left="708" w:hanging="708"/>
+        <w:rPr>
+          <w:rFonts w:ascii="Times New Roman" w:hAnsi="Times New Roman" w:cs="Times New Roman"/>
+          <w:sz w:val="24"/>
+          <w:szCs w:val="24"/>
+        </w:rPr>
+      </w:pPr>
+      <w:r>
+        <w:rPr>
+          <w:rFonts w:ascii="Times New Roman" w:hAnsi="Times New Roman" w:cs="Times New Roman"/>
+          <w:sz w:val="24"/>
+          <w:szCs w:val="24"/>
+        </w:rPr>
+        <w:t>“Nunca debes hablar con extraños”.</w:t>
       </w:r>
     </w:p>
     <w:sectPr>

</xml_diff>

<commit_message>
Se agrego el cuento de los tres cerditos al master
</commit_message>
<xml_diff>
--- a/Historia.docx
+++ b/Historia.docx
@@ -3,14 +3,680 @@
 <w:document xmlns:wpc="http://schemas.microsoft.com/office/word/2010/wordprocessingCanvas" xmlns:cx="http://schemas.microsoft.com/office/drawing/2014/chartex" xmlns:cx1="http://schemas.microsoft.com/office/drawing/2015/9/8/chartex" xmlns:cx2="http://schemas.microsoft.com/office/drawing/2015/10/21/chartex" xmlns:cx3="http://schemas.microsoft.com/office/drawing/2016/5/9/chartex" xmlns:cx4="http://schemas.microsoft.com/office/drawing/2016/5/10/chartex" xmlns:cx5="http://schemas.microsoft.com/office/drawing/2016/5/11/chartex" xmlns:cx6="http://schemas.microsoft.com/office/drawing/2016/5/12/chartex" xmlns:cx7="http://schemas.microsoft.com/office/drawing/2016/5/13/chartex" xmlns:cx8="http://schemas.microsoft.com/office/drawing/2016/5/14/chartex" xmlns:mc="http://schemas.openxmlformats.org/markup-compatibility/2006" xmlns:aink="http://schemas.microsoft.com/office/drawing/2016/ink" xmlns:am3d="http://schemas.microsoft.com/office/drawing/2017/model3d" xmlns:o="urn:schemas-microsoft-com:office:office" xmlns:r="http://schemas.openxmlformats.org/officeDocument/2006/relationships" xmlns:m="http://schemas.openxmlformats.org/officeDocument/2006/math" xmlns:v="urn:schemas-microsoft-com:vml" xmlns:wp14="http://schemas.microsoft.com/office/word/2010/wordprocessingDrawing" xmlns:wp="http://schemas.openxmlformats.org/drawingml/2006/wordprocessingDrawing" xmlns:w10="urn:schemas-microsoft-com:office:word" xmlns:w="http://schemas.openxmlformats.org/wordprocessingml/2006/main" xmlns:w14="http://schemas.microsoft.com/office/word/2010/wordml" xmlns:w15="http://schemas.microsoft.com/office/word/2012/wordml" xmlns:w16cex="http://schemas.microsoft.com/office/word/2018/wordml/cex" xmlns:w16cid="http://schemas.microsoft.com/office/word/2016/wordml/cid" xmlns:w16="http://schemas.microsoft.com/office/word/2018/wordml" xmlns:w16se="http://schemas.microsoft.com/office/word/2015/wordml/symex" xmlns:wpg="http://schemas.microsoft.com/office/word/2010/wordprocessingGroup" xmlns:wpi="http://schemas.microsoft.com/office/word/2010/wordprocessingInk" xmlns:wne="http://schemas.microsoft.com/office/word/2006/wordml" xmlns:wps="http://schemas.microsoft.com/office/word/2010/wordprocessingShape" mc:Ignorable="w14 w15 w16se w16cid w16 w16cex wp14">
   <w:body>
     <w:p>
-      <w:r>
+      <w:pPr>
+        <w:spacing w:line="240" w:lineRule="auto"/>
+        <w:rPr>
+          <w:rFonts w:ascii="Times New Roman" w:hAnsi="Times New Roman" w:cs="Times New Roman"/>
+          <w:sz w:val="24"/>
+          <w:szCs w:val="24"/>
+        </w:rPr>
+      </w:pPr>
+      <w:r>
+        <w:rPr>
+          <w:rFonts w:ascii="Times New Roman" w:hAnsi="Times New Roman" w:cs="Times New Roman"/>
+          <w:sz w:val="24"/>
+          <w:szCs w:val="24"/>
+        </w:rPr>
         <w:t>Aquí voy a narrar la historia de un cuento</w:t>
       </w:r>
     </w:p>
     <w:p>
-      <w:r>
+      <w:pPr>
+        <w:spacing w:line="240" w:lineRule="auto"/>
+        <w:rPr>
+          <w:rFonts w:ascii="Times New Roman" w:hAnsi="Times New Roman" w:cs="Times New Roman"/>
+          <w:sz w:val="24"/>
+          <w:szCs w:val="24"/>
+        </w:rPr>
+      </w:pPr>
+      <w:r>
+        <w:rPr>
+          <w:rFonts w:ascii="Times New Roman" w:hAnsi="Times New Roman" w:cs="Times New Roman"/>
+          <w:sz w:val="24"/>
+          <w:szCs w:val="24"/>
+        </w:rPr>
         <w:t>Autor: Alejandro Flores.</w:t>
       </w:r>
+      <w:r>
+        <w:rPr>
+          <w:rFonts w:ascii="Times New Roman" w:hAnsi="Times New Roman" w:cs="Times New Roman"/>
+          <w:sz w:val="24"/>
+          <w:szCs w:val="24"/>
+        </w:rPr>
+        <w:t xml:space="preserve"> </w:t>
+      </w:r>
+    </w:p>
+    <w:p>
+      <w:pPr>
+        <w:spacing w:line="240" w:lineRule="auto"/>
+        <w:jc w:val="center"/>
+        <w:rPr>
+          <w:rFonts w:ascii="Times New Roman" w:hAnsi="Times New Roman" w:cs="Times New Roman"/>
+          <w:b/>
+          <w:bCs/>
+          <w:sz w:val="28"/>
+          <w:szCs w:val="28"/>
+        </w:rPr>
+      </w:pPr>
+      <w:r>
+        <w:rPr>
+          <w:rFonts w:ascii="Times New Roman" w:hAnsi="Times New Roman" w:cs="Times New Roman"/>
+          <w:b/>
+          <w:bCs/>
+          <w:sz w:val="28"/>
+          <w:szCs w:val="28"/>
+        </w:rPr>
+        <w:t>“</w:t>
+      </w:r>
+      <w:r>
+        <w:rPr>
+          <w:rFonts w:ascii="Times New Roman" w:hAnsi="Times New Roman" w:cs="Times New Roman"/>
+          <w:b/>
+          <w:bCs/>
+          <w:sz w:val="28"/>
+          <w:szCs w:val="28"/>
+        </w:rPr>
+        <w:t>Los tres cerditos</w:t>
+      </w:r>
+      <w:r>
+        <w:rPr>
+          <w:rFonts w:ascii="Times New Roman" w:hAnsi="Times New Roman" w:cs="Times New Roman"/>
+          <w:b/>
+          <w:bCs/>
+          <w:sz w:val="28"/>
+          <w:szCs w:val="28"/>
+        </w:rPr>
+        <w:t>”</w:t>
+      </w:r>
+    </w:p>
+    <w:p>
+      <w:pPr>
+        <w:spacing w:line="240" w:lineRule="auto"/>
+        <w:rPr>
+          <w:rFonts w:ascii="Times New Roman" w:hAnsi="Times New Roman" w:cs="Times New Roman"/>
+          <w:sz w:val="24"/>
+          <w:szCs w:val="24"/>
+        </w:rPr>
+      </w:pPr>
+      <w:r>
+        <w:rPr>
+          <w:rFonts w:ascii="Times New Roman" w:hAnsi="Times New Roman" w:cs="Times New Roman"/>
+          <w:sz w:val="24"/>
+          <w:szCs w:val="24"/>
+        </w:rPr>
+        <w:t>Había una vez tres hermanos cerditos que vivían en el bosque. Como el malvado lobo siempre los estaba persiguiendo para comérselos dijo un día el mayor:</w:t>
+      </w:r>
+    </w:p>
+    <w:p>
+      <w:pPr>
+        <w:spacing w:line="240" w:lineRule="auto"/>
+        <w:rPr>
+          <w:rFonts w:ascii="Times New Roman" w:hAnsi="Times New Roman" w:cs="Times New Roman"/>
+          <w:sz w:val="24"/>
+          <w:szCs w:val="24"/>
+        </w:rPr>
+      </w:pPr>
+    </w:p>
+    <w:p>
+      <w:pPr>
+        <w:spacing w:line="240" w:lineRule="auto"/>
+        <w:rPr>
+          <w:rFonts w:ascii="Times New Roman" w:hAnsi="Times New Roman" w:cs="Times New Roman"/>
+          <w:sz w:val="24"/>
+          <w:szCs w:val="24"/>
+        </w:rPr>
+      </w:pPr>
+      <w:r>
+        <w:rPr>
+          <w:rFonts w:ascii="Times New Roman" w:hAnsi="Times New Roman" w:cs="Times New Roman"/>
+          <w:sz w:val="24"/>
+          <w:szCs w:val="24"/>
+        </w:rPr>
+        <w:t>- Tenemos que hacer una casa para protegernos de lobo. Así podremos escondernos dentro de ella cada vez que el lobo aparezca por aquí.</w:t>
+      </w:r>
+    </w:p>
+    <w:p>
+      <w:pPr>
+        <w:spacing w:line="240" w:lineRule="auto"/>
+        <w:rPr>
+          <w:rFonts w:ascii="Times New Roman" w:hAnsi="Times New Roman" w:cs="Times New Roman"/>
+          <w:sz w:val="24"/>
+          <w:szCs w:val="24"/>
+        </w:rPr>
+      </w:pPr>
+    </w:p>
+    <w:p>
+      <w:pPr>
+        <w:spacing w:line="240" w:lineRule="auto"/>
+        <w:rPr>
+          <w:rFonts w:ascii="Times New Roman" w:hAnsi="Times New Roman" w:cs="Times New Roman"/>
+          <w:sz w:val="24"/>
+          <w:szCs w:val="24"/>
+        </w:rPr>
+      </w:pPr>
+      <w:r>
+        <w:rPr>
+          <w:rFonts w:ascii="Times New Roman" w:hAnsi="Times New Roman" w:cs="Times New Roman"/>
+          <w:sz w:val="24"/>
+          <w:szCs w:val="24"/>
+        </w:rPr>
+        <w:t>A los otros dos les pareció muy buena idea, pero no se ponían de acuerdo respecto a qué material utilizar. Al final, y para no discutir, decidieron que cada uno la hiciera de lo que quisiese.</w:t>
+      </w:r>
+    </w:p>
+    <w:p>
+      <w:pPr>
+        <w:spacing w:line="240" w:lineRule="auto"/>
+        <w:rPr>
+          <w:rFonts w:ascii="Times New Roman" w:hAnsi="Times New Roman" w:cs="Times New Roman"/>
+          <w:sz w:val="24"/>
+          <w:szCs w:val="24"/>
+        </w:rPr>
+      </w:pPr>
+    </w:p>
+    <w:p>
+      <w:pPr>
+        <w:spacing w:line="240" w:lineRule="auto"/>
+        <w:rPr>
+          <w:rFonts w:ascii="Times New Roman" w:hAnsi="Times New Roman" w:cs="Times New Roman"/>
+          <w:sz w:val="24"/>
+          <w:szCs w:val="24"/>
+        </w:rPr>
+      </w:pPr>
+      <w:r>
+        <w:rPr>
+          <w:rFonts w:ascii="Times New Roman" w:hAnsi="Times New Roman" w:cs="Times New Roman"/>
+          <w:sz w:val="24"/>
+          <w:szCs w:val="24"/>
+        </w:rPr>
+        <w:t>El más pequeño optó por utilizar paja, para no tardar mucho y poder irse a jugar después.</w:t>
+      </w:r>
+    </w:p>
+    <w:p>
+      <w:pPr>
+        <w:spacing w:line="240" w:lineRule="auto"/>
+        <w:rPr>
+          <w:rFonts w:ascii="Times New Roman" w:hAnsi="Times New Roman" w:cs="Times New Roman"/>
+          <w:sz w:val="24"/>
+          <w:szCs w:val="24"/>
+        </w:rPr>
+      </w:pPr>
+    </w:p>
+    <w:p>
+      <w:pPr>
+        <w:spacing w:line="240" w:lineRule="auto"/>
+        <w:rPr>
+          <w:rFonts w:ascii="Times New Roman" w:hAnsi="Times New Roman" w:cs="Times New Roman"/>
+          <w:sz w:val="24"/>
+          <w:szCs w:val="24"/>
+        </w:rPr>
+      </w:pPr>
+      <w:r>
+        <w:rPr>
+          <w:rFonts w:ascii="Times New Roman" w:hAnsi="Times New Roman" w:cs="Times New Roman"/>
+          <w:sz w:val="24"/>
+          <w:szCs w:val="24"/>
+        </w:rPr>
+        <w:t>El mediano prefirió construirla de madera, que era más resistente que la paja y tampoco le llevaría mucho tiempo hacerla. Pero el mayor pensó que aunque tardara más que sus hermanos, lo mejor era hacer una casa resistente y fuerte con ladrillos.</w:t>
+      </w:r>
+    </w:p>
+    <w:p>
+      <w:pPr>
+        <w:spacing w:line="240" w:lineRule="auto"/>
+        <w:rPr>
+          <w:rFonts w:ascii="Times New Roman" w:hAnsi="Times New Roman" w:cs="Times New Roman"/>
+          <w:sz w:val="24"/>
+          <w:szCs w:val="24"/>
+        </w:rPr>
+      </w:pPr>
+    </w:p>
+    <w:p>
+      <w:pPr>
+        <w:spacing w:line="240" w:lineRule="auto"/>
+        <w:rPr>
+          <w:rFonts w:ascii="Times New Roman" w:hAnsi="Times New Roman" w:cs="Times New Roman"/>
+          <w:sz w:val="24"/>
+          <w:szCs w:val="24"/>
+        </w:rPr>
+      </w:pPr>
+      <w:r>
+        <w:rPr>
+          <w:rFonts w:ascii="Times New Roman" w:hAnsi="Times New Roman" w:cs="Times New Roman"/>
+          <w:sz w:val="24"/>
+          <w:szCs w:val="24"/>
+        </w:rPr>
+        <w:t>- Además así podré hacer una chimenea con la que calentarme en invierno, pensó el cerdito.</w:t>
+      </w:r>
+    </w:p>
+    <w:p>
+      <w:pPr>
+        <w:spacing w:line="240" w:lineRule="auto"/>
+        <w:rPr>
+          <w:rFonts w:ascii="Times New Roman" w:hAnsi="Times New Roman" w:cs="Times New Roman"/>
+          <w:sz w:val="24"/>
+          <w:szCs w:val="24"/>
+        </w:rPr>
+      </w:pPr>
+    </w:p>
+    <w:p>
+      <w:pPr>
+        <w:spacing w:line="240" w:lineRule="auto"/>
+        <w:rPr>
+          <w:rFonts w:ascii="Times New Roman" w:hAnsi="Times New Roman" w:cs="Times New Roman"/>
+          <w:sz w:val="24"/>
+          <w:szCs w:val="24"/>
+        </w:rPr>
+      </w:pPr>
+      <w:r>
+        <w:rPr>
+          <w:rFonts w:ascii="Times New Roman" w:hAnsi="Times New Roman" w:cs="Times New Roman"/>
+          <w:sz w:val="24"/>
+          <w:szCs w:val="24"/>
+        </w:rPr>
+        <w:t>Cuando los tres acabaron sus casas se metieron cada uno en la suya y entonces apareció por ahí el malvado lobo. Se dirigió a la de paja y llamó a la puerta:</w:t>
+      </w:r>
+    </w:p>
+    <w:p>
+      <w:pPr>
+        <w:spacing w:line="240" w:lineRule="auto"/>
+        <w:rPr>
+          <w:rFonts w:ascii="Times New Roman" w:hAnsi="Times New Roman" w:cs="Times New Roman"/>
+          <w:sz w:val="24"/>
+          <w:szCs w:val="24"/>
+        </w:rPr>
+      </w:pPr>
+    </w:p>
+    <w:p>
+      <w:pPr>
+        <w:spacing w:line="240" w:lineRule="auto"/>
+        <w:rPr>
+          <w:rFonts w:ascii="Times New Roman" w:hAnsi="Times New Roman" w:cs="Times New Roman"/>
+          <w:sz w:val="24"/>
+          <w:szCs w:val="24"/>
+        </w:rPr>
+      </w:pPr>
+      <w:r>
+        <w:rPr>
+          <w:rFonts w:ascii="Times New Roman" w:hAnsi="Times New Roman" w:cs="Times New Roman"/>
+          <w:sz w:val="24"/>
+          <w:szCs w:val="24"/>
+        </w:rPr>
+        <w:t>- Anda cerdito se bueno y déjame entrar...</w:t>
+      </w:r>
+    </w:p>
+    <w:p>
+      <w:pPr>
+        <w:spacing w:line="240" w:lineRule="auto"/>
+        <w:rPr>
+          <w:rFonts w:ascii="Times New Roman" w:hAnsi="Times New Roman" w:cs="Times New Roman"/>
+          <w:sz w:val="24"/>
+          <w:szCs w:val="24"/>
+        </w:rPr>
+      </w:pPr>
+    </w:p>
+    <w:p>
+      <w:pPr>
+        <w:spacing w:line="240" w:lineRule="auto"/>
+        <w:rPr>
+          <w:rFonts w:ascii="Times New Roman" w:hAnsi="Times New Roman" w:cs="Times New Roman"/>
+          <w:sz w:val="24"/>
+          <w:szCs w:val="24"/>
+        </w:rPr>
+      </w:pPr>
+      <w:r>
+        <w:rPr>
+          <w:rFonts w:ascii="Times New Roman" w:hAnsi="Times New Roman" w:cs="Times New Roman"/>
+          <w:sz w:val="24"/>
+          <w:szCs w:val="24"/>
+        </w:rPr>
+        <w:t>- ¡No! ¡Eso ni pensarlo!</w:t>
+      </w:r>
+    </w:p>
+    <w:p>
+      <w:pPr>
+        <w:spacing w:line="240" w:lineRule="auto"/>
+        <w:rPr>
+          <w:rFonts w:ascii="Times New Roman" w:hAnsi="Times New Roman" w:cs="Times New Roman"/>
+          <w:sz w:val="24"/>
+          <w:szCs w:val="24"/>
+        </w:rPr>
+      </w:pPr>
+    </w:p>
+    <w:p>
+      <w:pPr>
+        <w:spacing w:line="240" w:lineRule="auto"/>
+        <w:rPr>
+          <w:rFonts w:ascii="Times New Roman" w:hAnsi="Times New Roman" w:cs="Times New Roman"/>
+          <w:sz w:val="24"/>
+          <w:szCs w:val="24"/>
+        </w:rPr>
+      </w:pPr>
+      <w:r>
+        <w:rPr>
+          <w:rFonts w:ascii="Times New Roman" w:hAnsi="Times New Roman" w:cs="Times New Roman"/>
+          <w:sz w:val="24"/>
+          <w:szCs w:val="24"/>
+        </w:rPr>
+        <w:t>- ¡Pues soplaré y soplaré y la casita derribaré!</w:t>
+      </w:r>
+    </w:p>
+    <w:p>
+      <w:pPr>
+        <w:spacing w:line="240" w:lineRule="auto"/>
+        <w:rPr>
+          <w:rFonts w:ascii="Times New Roman" w:hAnsi="Times New Roman" w:cs="Times New Roman"/>
+          <w:sz w:val="24"/>
+          <w:szCs w:val="24"/>
+        </w:rPr>
+      </w:pPr>
+    </w:p>
+    <w:p>
+      <w:pPr>
+        <w:spacing w:line="240" w:lineRule="auto"/>
+        <w:rPr>
+          <w:rFonts w:ascii="Times New Roman" w:hAnsi="Times New Roman" w:cs="Times New Roman"/>
+          <w:sz w:val="24"/>
+          <w:szCs w:val="24"/>
+        </w:rPr>
+      </w:pPr>
+      <w:r>
+        <w:rPr>
+          <w:rFonts w:ascii="Times New Roman" w:hAnsi="Times New Roman" w:cs="Times New Roman"/>
+          <w:sz w:val="24"/>
+          <w:szCs w:val="24"/>
+        </w:rPr>
+        <w:t>Y el lobo empezó a soplar y a estornudar, la débil casa acabó viniéndose abajo. Pero el cerdito echó a correr y se refugió en la casa de su hermano mediano, que estaba hecha de madera.</w:t>
+      </w:r>
+    </w:p>
+    <w:p>
+      <w:pPr>
+        <w:spacing w:line="240" w:lineRule="auto"/>
+        <w:rPr>
+          <w:rFonts w:ascii="Times New Roman" w:hAnsi="Times New Roman" w:cs="Times New Roman"/>
+          <w:sz w:val="24"/>
+          <w:szCs w:val="24"/>
+        </w:rPr>
+      </w:pPr>
+    </w:p>
+    <w:p>
+      <w:pPr>
+        <w:spacing w:line="240" w:lineRule="auto"/>
+        <w:rPr>
+          <w:rFonts w:ascii="Times New Roman" w:hAnsi="Times New Roman" w:cs="Times New Roman"/>
+          <w:sz w:val="24"/>
+          <w:szCs w:val="24"/>
+        </w:rPr>
+      </w:pPr>
+      <w:r>
+        <w:rPr>
+          <w:rFonts w:ascii="Times New Roman" w:hAnsi="Times New Roman" w:cs="Times New Roman"/>
+          <w:sz w:val="24"/>
+          <w:szCs w:val="24"/>
+        </w:rPr>
+        <w:lastRenderedPageBreak/>
+        <w:t>- Anda cerditos sed buenos y dejarme entrar...</w:t>
+      </w:r>
+    </w:p>
+    <w:p>
+      <w:pPr>
+        <w:spacing w:line="240" w:lineRule="auto"/>
+        <w:rPr>
+          <w:rFonts w:ascii="Times New Roman" w:hAnsi="Times New Roman" w:cs="Times New Roman"/>
+          <w:sz w:val="24"/>
+          <w:szCs w:val="24"/>
+        </w:rPr>
+      </w:pPr>
+    </w:p>
+    <w:p>
+      <w:pPr>
+        <w:spacing w:line="240" w:lineRule="auto"/>
+        <w:rPr>
+          <w:rFonts w:ascii="Times New Roman" w:hAnsi="Times New Roman" w:cs="Times New Roman"/>
+          <w:sz w:val="24"/>
+          <w:szCs w:val="24"/>
+        </w:rPr>
+      </w:pPr>
+      <w:r>
+        <w:rPr>
+          <w:rFonts w:ascii="Times New Roman" w:hAnsi="Times New Roman" w:cs="Times New Roman"/>
+          <w:sz w:val="24"/>
+          <w:szCs w:val="24"/>
+        </w:rPr>
+        <w:t>- ¡No! ¡Eso ni pensarlo!, dijeron los dos</w:t>
+      </w:r>
+    </w:p>
+    <w:p>
+      <w:pPr>
+        <w:spacing w:line="240" w:lineRule="auto"/>
+        <w:rPr>
+          <w:rFonts w:ascii="Times New Roman" w:hAnsi="Times New Roman" w:cs="Times New Roman"/>
+          <w:sz w:val="24"/>
+          <w:szCs w:val="24"/>
+        </w:rPr>
+      </w:pPr>
+    </w:p>
+    <w:p>
+      <w:pPr>
+        <w:spacing w:line="240" w:lineRule="auto"/>
+        <w:rPr>
+          <w:rFonts w:ascii="Times New Roman" w:hAnsi="Times New Roman" w:cs="Times New Roman"/>
+          <w:sz w:val="24"/>
+          <w:szCs w:val="24"/>
+        </w:rPr>
+      </w:pPr>
+      <w:r>
+        <w:rPr>
+          <w:rFonts w:ascii="Times New Roman" w:hAnsi="Times New Roman" w:cs="Times New Roman"/>
+          <w:sz w:val="24"/>
+          <w:szCs w:val="24"/>
+        </w:rPr>
+        <w:t>- ¡Pues soplaré y soplaré y la casita derribaré!</w:t>
+      </w:r>
+    </w:p>
+    <w:p>
+      <w:pPr>
+        <w:spacing w:line="240" w:lineRule="auto"/>
+        <w:rPr>
+          <w:rFonts w:ascii="Times New Roman" w:hAnsi="Times New Roman" w:cs="Times New Roman"/>
+          <w:sz w:val="24"/>
+          <w:szCs w:val="24"/>
+        </w:rPr>
+      </w:pPr>
+    </w:p>
+    <w:p>
+      <w:pPr>
+        <w:spacing w:line="240" w:lineRule="auto"/>
+        <w:rPr>
+          <w:rFonts w:ascii="Times New Roman" w:hAnsi="Times New Roman" w:cs="Times New Roman"/>
+          <w:sz w:val="24"/>
+          <w:szCs w:val="24"/>
+        </w:rPr>
+      </w:pPr>
+      <w:r>
+        <w:rPr>
+          <w:rFonts w:ascii="Times New Roman" w:hAnsi="Times New Roman" w:cs="Times New Roman"/>
+          <w:sz w:val="24"/>
+          <w:szCs w:val="24"/>
+        </w:rPr>
+        <w:t>El lobo empezó a soplar y a estornudar y aunque esta vez tuvo que hacer más esfuerzos para derribar la casa, al final la madera acabó cediendo y los cerditos salieron corriendo en dirección hacia la casa de su hermano mayor.</w:t>
+      </w:r>
+    </w:p>
+    <w:p>
+      <w:pPr>
+        <w:spacing w:line="240" w:lineRule="auto"/>
+        <w:rPr>
+          <w:rFonts w:ascii="Times New Roman" w:hAnsi="Times New Roman" w:cs="Times New Roman"/>
+          <w:sz w:val="24"/>
+          <w:szCs w:val="24"/>
+        </w:rPr>
+      </w:pPr>
+    </w:p>
+    <w:p>
+      <w:pPr>
+        <w:spacing w:line="240" w:lineRule="auto"/>
+        <w:rPr>
+          <w:rFonts w:ascii="Times New Roman" w:hAnsi="Times New Roman" w:cs="Times New Roman"/>
+          <w:sz w:val="24"/>
+          <w:szCs w:val="24"/>
+        </w:rPr>
+      </w:pPr>
+      <w:r>
+        <w:rPr>
+          <w:rFonts w:ascii="Times New Roman" w:hAnsi="Times New Roman" w:cs="Times New Roman"/>
+          <w:sz w:val="24"/>
+          <w:szCs w:val="24"/>
+        </w:rPr>
+        <w:t>El lobo estaba cada vez más hambriento así que sopló y sopló con todas sus fuerzas, pero esta vez no tenía nada que hacer porque la casa no se movía ni siquiera un poco. Dentro los cerditos celebraban la resistencia de la casa de su hermano y cantaban alegres por haberse librado del lobo:</w:t>
+      </w:r>
+    </w:p>
+    <w:p>
+      <w:pPr>
+        <w:spacing w:line="240" w:lineRule="auto"/>
+        <w:rPr>
+          <w:rFonts w:ascii="Times New Roman" w:hAnsi="Times New Roman" w:cs="Times New Roman"/>
+          <w:sz w:val="24"/>
+          <w:szCs w:val="24"/>
+        </w:rPr>
+      </w:pPr>
+    </w:p>
+    <w:p>
+      <w:pPr>
+        <w:spacing w:line="240" w:lineRule="auto"/>
+        <w:rPr>
+          <w:rFonts w:ascii="Times New Roman" w:hAnsi="Times New Roman" w:cs="Times New Roman"/>
+          <w:sz w:val="24"/>
+          <w:szCs w:val="24"/>
+        </w:rPr>
+      </w:pPr>
+      <w:r>
+        <w:rPr>
+          <w:rFonts w:ascii="Times New Roman" w:hAnsi="Times New Roman" w:cs="Times New Roman"/>
+          <w:sz w:val="24"/>
+          <w:szCs w:val="24"/>
+        </w:rPr>
+        <w:t>Los tres cerditos- ¿Quien teme al lobo feroz? ¡No, no, no!</w:t>
+      </w:r>
+    </w:p>
+    <w:p>
+      <w:pPr>
+        <w:spacing w:line="240" w:lineRule="auto"/>
+        <w:rPr>
+          <w:rFonts w:ascii="Times New Roman" w:hAnsi="Times New Roman" w:cs="Times New Roman"/>
+          <w:sz w:val="24"/>
+          <w:szCs w:val="24"/>
+        </w:rPr>
+      </w:pPr>
+    </w:p>
+    <w:p>
+      <w:pPr>
+        <w:spacing w:line="240" w:lineRule="auto"/>
+        <w:rPr>
+          <w:rFonts w:ascii="Times New Roman" w:hAnsi="Times New Roman" w:cs="Times New Roman"/>
+          <w:sz w:val="24"/>
+          <w:szCs w:val="24"/>
+        </w:rPr>
+      </w:pPr>
+      <w:r>
+        <w:rPr>
+          <w:rFonts w:ascii="Times New Roman" w:hAnsi="Times New Roman" w:cs="Times New Roman"/>
+          <w:sz w:val="24"/>
+          <w:szCs w:val="24"/>
+        </w:rPr>
+        <w:t>Fuera el lobo continuaba soplando en vano, cada vez más enfadado. Hasta que decidió parar para descansar y entonces reparó en que la casa tenía una chimenea.</w:t>
+      </w:r>
+    </w:p>
+    <w:p>
+      <w:pPr>
+        <w:spacing w:line="240" w:lineRule="auto"/>
+        <w:rPr>
+          <w:rFonts w:ascii="Times New Roman" w:hAnsi="Times New Roman" w:cs="Times New Roman"/>
+          <w:sz w:val="24"/>
+          <w:szCs w:val="24"/>
+        </w:rPr>
+      </w:pPr>
+    </w:p>
+    <w:p>
+      <w:pPr>
+        <w:spacing w:line="240" w:lineRule="auto"/>
+        <w:rPr>
+          <w:rFonts w:ascii="Times New Roman" w:hAnsi="Times New Roman" w:cs="Times New Roman"/>
+          <w:sz w:val="24"/>
+          <w:szCs w:val="24"/>
+        </w:rPr>
+      </w:pPr>
+      <w:r>
+        <w:rPr>
+          <w:rFonts w:ascii="Times New Roman" w:hAnsi="Times New Roman" w:cs="Times New Roman"/>
+          <w:sz w:val="24"/>
+          <w:szCs w:val="24"/>
+        </w:rPr>
+        <w:t>- ¡Ja! ¡Pensaban que de mí iban a librarse! ¡Subiré por la chimenea y me los comeré a los tres!</w:t>
+      </w:r>
+    </w:p>
+    <w:p>
+      <w:pPr>
+        <w:spacing w:line="240" w:lineRule="auto"/>
+        <w:rPr>
+          <w:rFonts w:ascii="Times New Roman" w:hAnsi="Times New Roman" w:cs="Times New Roman"/>
+          <w:sz w:val="24"/>
+          <w:szCs w:val="24"/>
+        </w:rPr>
+      </w:pPr>
+    </w:p>
+    <w:p>
+      <w:pPr>
+        <w:spacing w:line="240" w:lineRule="auto"/>
+        <w:rPr>
+          <w:rFonts w:ascii="Times New Roman" w:hAnsi="Times New Roman" w:cs="Times New Roman"/>
+          <w:sz w:val="24"/>
+          <w:szCs w:val="24"/>
+        </w:rPr>
+      </w:pPr>
+      <w:r>
+        <w:rPr>
+          <w:rFonts w:ascii="Times New Roman" w:hAnsi="Times New Roman" w:cs="Times New Roman"/>
+          <w:sz w:val="24"/>
+          <w:szCs w:val="24"/>
+        </w:rPr>
+        <w:t>Pero los cerditos le oyeron, y para darle su merecido llenaron la chimenea de leña y pusieron al fuego un gran caldero con agua.</w:t>
+      </w:r>
+    </w:p>
+    <w:p>
+      <w:pPr>
+        <w:spacing w:line="240" w:lineRule="auto"/>
+        <w:rPr>
+          <w:rFonts w:ascii="Times New Roman" w:hAnsi="Times New Roman" w:cs="Times New Roman"/>
+          <w:sz w:val="24"/>
+          <w:szCs w:val="24"/>
+        </w:rPr>
+      </w:pPr>
+    </w:p>
+    <w:p>
+      <w:pPr>
+        <w:spacing w:line="240" w:lineRule="auto"/>
+        <w:rPr>
+          <w:rFonts w:ascii="Times New Roman" w:hAnsi="Times New Roman" w:cs="Times New Roman"/>
+          <w:sz w:val="24"/>
+          <w:szCs w:val="24"/>
+        </w:rPr>
+      </w:pPr>
+      <w:r>
+        <w:rPr>
+          <w:rFonts w:ascii="Times New Roman" w:hAnsi="Times New Roman" w:cs="Times New Roman"/>
+          <w:sz w:val="24"/>
+          <w:szCs w:val="24"/>
+        </w:rPr>
+        <w:t>Así cuando el lobo cayó por la chimenea el agua estaba hirviendo y se pegó tal quemazo que salió gritando de la casa y no volvió a comer cerditos en una larga temporada.</w:t>
+      </w:r>
+    </w:p>
+    <w:p>
+      <w:pPr>
+        <w:spacing w:line="240" w:lineRule="auto"/>
+        <w:rPr>
+          <w:rFonts w:ascii="Times New Roman" w:hAnsi="Times New Roman" w:cs="Times New Roman"/>
+          <w:sz w:val="24"/>
+          <w:szCs w:val="24"/>
+        </w:rPr>
+      </w:pPr>
     </w:p>
     <w:sectPr>
       <w:pgSz w:w="12240" w:h="15840"/>

</xml_diff>